<commit_message>
Versión final estimaciones, V6.0
</commit_message>
<xml_diff>
--- a/Documentacion/Fase de elaboracion/Semana 6/Gestion de proyecto/GPEMG2.docx
+++ b/Documentacion/Fase de elaboracion/Semana 6/Gestion de proyecto/GPEMG2.docx
@@ -601,7 +601,7 @@
       <w:sdtContent>
         <w:p>
           <w:pPr>
-            <w:pStyle w:val="TOCHeading"/>
+            <w:pStyle w:val="TtulodeTDC"/>
             <w:spacing w:before="0"/>
             <w:rPr>
               <w:sz w:val="16"/>
@@ -611,7 +611,7 @@
         </w:p>
         <w:p>
           <w:pPr>
-            <w:pStyle w:val="TOC3"/>
+            <w:pStyle w:val="TDC3"/>
             <w:tabs>
               <w:tab w:val="left" w:pos="880"/>
               <w:tab w:val="right" w:leader="dot" w:pos="9628"/>
@@ -639,7 +639,7 @@
           <w:hyperlink w:anchor="_Toc272414480" w:history="1">
             <w:r>
               <w:rPr>
-                <w:rStyle w:val="Hyperlink"/>
+                <w:rStyle w:val="Hipervnculo"/>
                 <w:noProof/>
               </w:rPr>
               <w:t>1.</w:t>
@@ -659,14 +659,14 @@
             </w:r>
             <w:r>
               <w:rPr>
-                <w:rStyle w:val="Hyperlink"/>
+                <w:rStyle w:val="Hipervnculo"/>
                 <w:noProof/>
               </w:rPr>
               <w:t>Estima</w:t>
             </w:r>
             <w:r>
               <w:rPr>
-                <w:rStyle w:val="Hyperlink"/>
+                <w:rStyle w:val="Hipervnculo"/>
                 <w:smallCaps/>
                 <w:noProof/>
               </w:rPr>
@@ -674,7 +674,7 @@
             </w:r>
             <w:r>
               <w:rPr>
-                <w:rStyle w:val="Hyperlink"/>
+                <w:rStyle w:val="Hipervnculo"/>
                 <w:noProof/>
               </w:rPr>
               <w:t>iones y Mediciones de Esfuerzo del Proyecto</w:t>
@@ -731,7 +731,7 @@
         </w:p>
         <w:p>
           <w:pPr>
-            <w:pStyle w:val="TOC2"/>
+            <w:pStyle w:val="TDC2"/>
             <w:tabs>
               <w:tab w:val="left" w:pos="880"/>
               <w:tab w:val="right" w:leader="dot" w:pos="9628"/>
@@ -749,7 +749,7 @@
           <w:hyperlink w:anchor="_Toc272414481" w:history="1">
             <w:r>
               <w:rPr>
-                <w:rStyle w:val="Hyperlink"/>
+                <w:rStyle w:val="Hipervnculo"/>
                 <w:noProof/>
               </w:rPr>
               <w:t>1.1.</w:t>
@@ -768,7 +768,7 @@
             </w:r>
             <w:r>
               <w:rPr>
-                <w:rStyle w:val="Hyperlink"/>
+                <w:rStyle w:val="Hipervnculo"/>
                 <w:noProof/>
               </w:rPr>
               <w:t>Mediciones de Datos históricos utilizados</w:t>
@@ -825,7 +825,7 @@
         </w:p>
         <w:p>
           <w:pPr>
-            <w:pStyle w:val="TOC2"/>
+            <w:pStyle w:val="TDC2"/>
             <w:tabs>
               <w:tab w:val="left" w:pos="1100"/>
               <w:tab w:val="right" w:leader="dot" w:pos="9628"/>
@@ -843,7 +843,7 @@
           <w:hyperlink w:anchor="_Toc272414482" w:history="1">
             <w:r>
               <w:rPr>
-                <w:rStyle w:val="Hyperlink"/>
+                <w:rStyle w:val="Hipervnculo"/>
                 <w:noProof/>
               </w:rPr>
               <w:t>1.1.1.</w:t>
@@ -862,7 +862,7 @@
             </w:r>
             <w:r>
               <w:rPr>
-                <w:rStyle w:val="Hyperlink"/>
+                <w:rStyle w:val="Hipervnculo"/>
                 <w:noProof/>
               </w:rPr>
               <w:t>Total de Horas por Línea de Trabajo para grupos de años anteriores</w:t>
@@ -919,7 +919,7 @@
         </w:p>
         <w:p>
           <w:pPr>
-            <w:pStyle w:val="TOC2"/>
+            <w:pStyle w:val="TDC2"/>
             <w:tabs>
               <w:tab w:val="left" w:pos="880"/>
               <w:tab w:val="right" w:leader="dot" w:pos="9628"/>
@@ -937,7 +937,7 @@
           <w:hyperlink w:anchor="_Toc272414483" w:history="1">
             <w:r>
               <w:rPr>
-                <w:rStyle w:val="Hyperlink"/>
+                <w:rStyle w:val="Hipervnculo"/>
                 <w:noProof/>
               </w:rPr>
               <w:t>1.2.</w:t>
@@ -956,7 +956,7 @@
             </w:r>
             <w:r>
               <w:rPr>
-                <w:rStyle w:val="Hyperlink"/>
+                <w:rStyle w:val="Hipervnculo"/>
                 <w:noProof/>
               </w:rPr>
               <w:t>Estimación reconciliada de Esfuerzo</w:t>
@@ -1013,7 +1013,7 @@
         </w:p>
         <w:p>
           <w:pPr>
-            <w:pStyle w:val="TOC2"/>
+            <w:pStyle w:val="TDC2"/>
             <w:tabs>
               <w:tab w:val="left" w:pos="880"/>
               <w:tab w:val="right" w:leader="dot" w:pos="9628"/>
@@ -1031,7 +1031,7 @@
           <w:hyperlink w:anchor="_Toc272414484" w:history="1">
             <w:r>
               <w:rPr>
-                <w:rStyle w:val="Hyperlink"/>
+                <w:rStyle w:val="Hipervnculo"/>
                 <w:noProof/>
               </w:rPr>
               <w:t>1.3.</w:t>
@@ -1050,7 +1050,7 @@
             </w:r>
             <w:r>
               <w:rPr>
-                <w:rStyle w:val="Hyperlink"/>
+                <w:rStyle w:val="Hipervnculo"/>
                 <w:noProof/>
               </w:rPr>
               <w:t>Estimación según juicio de expertos:</w:t>
@@ -1107,7 +1107,7 @@
         </w:p>
         <w:p>
           <w:pPr>
-            <w:pStyle w:val="TOC3"/>
+            <w:pStyle w:val="TDC3"/>
             <w:tabs>
               <w:tab w:val="left" w:pos="880"/>
               <w:tab w:val="right" w:leader="dot" w:pos="9628"/>
@@ -1126,7 +1126,7 @@
           <w:hyperlink w:anchor="_Toc272414485" w:history="1">
             <w:r>
               <w:rPr>
-                <w:rStyle w:val="Hyperlink"/>
+                <w:rStyle w:val="Hipervnculo"/>
                 <w:noProof/>
               </w:rPr>
               <w:t>2.</w:t>
@@ -1146,7 +1146,7 @@
             </w:r>
             <w:r>
               <w:rPr>
-                <w:rStyle w:val="Hyperlink"/>
+                <w:rStyle w:val="Hipervnculo"/>
                 <w:noProof/>
               </w:rPr>
               <w:t>Estimaciones y Mediciones de Tamaño del producto a desarrollar</w:t>
@@ -1203,7 +1203,7 @@
         </w:p>
         <w:p>
           <w:pPr>
-            <w:pStyle w:val="TOC2"/>
+            <w:pStyle w:val="TDC2"/>
             <w:tabs>
               <w:tab w:val="left" w:pos="880"/>
               <w:tab w:val="right" w:leader="dot" w:pos="9628"/>
@@ -1221,7 +1221,7 @@
           <w:hyperlink w:anchor="_Toc272414486" w:history="1">
             <w:r>
               <w:rPr>
-                <w:rStyle w:val="Hyperlink"/>
+                <w:rStyle w:val="Hipervnculo"/>
                 <w:noProof/>
               </w:rPr>
               <w:t>2.1.</w:t>
@@ -1240,7 +1240,7 @@
             </w:r>
             <w:r>
               <w:rPr>
-                <w:rStyle w:val="Hyperlink"/>
+                <w:rStyle w:val="Hipervnculo"/>
                 <w:noProof/>
               </w:rPr>
               <w:t>LOC (Lines of Code)</w:t>
@@ -1297,7 +1297,7 @@
         </w:p>
         <w:p>
           <w:pPr>
-            <w:pStyle w:val="TOC3"/>
+            <w:pStyle w:val="TDC3"/>
             <w:tabs>
               <w:tab w:val="right" w:leader="dot" w:pos="9628"/>
             </w:tabs>
@@ -1315,7 +1315,7 @@
           <w:hyperlink w:anchor="_Toc272414487" w:history="1">
             <w:r>
               <w:rPr>
-                <w:rStyle w:val="Hyperlink"/>
+                <w:rStyle w:val="Hipervnculo"/>
                 <w:noProof/>
               </w:rPr>
               <w:t>Mediciones de Tamaño</w:t>
@@ -1372,7 +1372,7 @@
         </w:p>
         <w:p>
           <w:pPr>
-            <w:pStyle w:val="TOC2"/>
+            <w:pStyle w:val="TDC2"/>
             <w:tabs>
               <w:tab w:val="right" w:leader="dot" w:pos="9628"/>
             </w:tabs>
@@ -1389,7 +1389,7 @@
           <w:hyperlink w:anchor="_Toc272414488" w:history="1">
             <w:r>
               <w:rPr>
-                <w:rStyle w:val="Hyperlink"/>
+                <w:rStyle w:val="Hipervnculo"/>
                 <w:noProof/>
               </w:rPr>
               <w:t>2.1.1 Fase de Elaboración – Iteración II - Histórico</w:t>
@@ -1446,7 +1446,7 @@
         </w:p>
         <w:p>
           <w:pPr>
-            <w:pStyle w:val="TOC2"/>
+            <w:pStyle w:val="TDC2"/>
             <w:tabs>
               <w:tab w:val="right" w:leader="dot" w:pos="9628"/>
             </w:tabs>
@@ -1463,7 +1463,7 @@
           <w:hyperlink w:anchor="_Toc272414489" w:history="1">
             <w:r>
               <w:rPr>
-                <w:rStyle w:val="Hyperlink"/>
+                <w:rStyle w:val="Hipervnculo"/>
                 <w:noProof/>
               </w:rPr>
               <w:t>Fase de Elaboración – Iteración II – Nuestro grupo</w:t>
@@ -1520,7 +1520,7 @@
         </w:p>
         <w:p>
           <w:pPr>
-            <w:pStyle w:val="TOC2"/>
+            <w:pStyle w:val="TDC2"/>
             <w:tabs>
               <w:tab w:val="left" w:pos="1100"/>
               <w:tab w:val="right" w:leader="dot" w:pos="9628"/>
@@ -1538,7 +1538,7 @@
           <w:hyperlink w:anchor="_Toc272414490" w:history="1">
             <w:r>
               <w:rPr>
-                <w:rStyle w:val="Hyperlink"/>
+                <w:rStyle w:val="Hipervnculo"/>
                 <w:noProof/>
               </w:rPr>
               <w:t>2.1.1</w:t>
@@ -1557,7 +1557,7 @@
             </w:r>
             <w:r>
               <w:rPr>
-                <w:rStyle w:val="Hyperlink"/>
+                <w:rStyle w:val="Hipervnculo"/>
                 <w:noProof/>
               </w:rPr>
               <w:t>Fase de Transición – Iteración I – Histórico</w:t>
@@ -1614,7 +1614,7 @@
         </w:p>
         <w:p>
           <w:pPr>
-            <w:pStyle w:val="TOC2"/>
+            <w:pStyle w:val="TDC2"/>
             <w:tabs>
               <w:tab w:val="right" w:leader="dot" w:pos="9628"/>
             </w:tabs>
@@ -1631,7 +1631,7 @@
           <w:hyperlink w:anchor="_Toc272414491" w:history="1">
             <w:r>
               <w:rPr>
-                <w:rStyle w:val="Hyperlink"/>
+                <w:rStyle w:val="Hipervnculo"/>
                 <w:noProof/>
               </w:rPr>
               <w:t>Fase de Transición – Iteración I – Nuestro proyecto (Estimado)</w:t>
@@ -1688,7 +1688,7 @@
         </w:p>
         <w:p>
           <w:pPr>
-            <w:pStyle w:val="TOC3"/>
+            <w:pStyle w:val="TDC3"/>
             <w:tabs>
               <w:tab w:val="left" w:pos="880"/>
               <w:tab w:val="right" w:leader="dot" w:pos="9628"/>
@@ -1707,7 +1707,7 @@
           <w:hyperlink w:anchor="_Toc272414492" w:history="1">
             <w:r>
               <w:rPr>
-                <w:rStyle w:val="Hyperlink"/>
+                <w:rStyle w:val="Hipervnculo"/>
                 <w:noProof/>
               </w:rPr>
               <w:t>3.</w:t>
@@ -1727,7 +1727,7 @@
             </w:r>
             <w:r>
               <w:rPr>
-                <w:rStyle w:val="Hyperlink"/>
+                <w:rStyle w:val="Hipervnculo"/>
                 <w:noProof/>
               </w:rPr>
               <w:t>Resumen y Conclusiones</w:t>
@@ -1918,7 +1918,7 @@
       <w:r>
         <w:rPr>
           <w:noProof/>
-          <w:lang w:val="en-US" w:eastAsia="en-US" w:bidi="ar-SA"/>
+          <w:lang w:val="es-UY" w:eastAsia="es-UY" w:bidi="ar-SA"/>
         </w:rPr>
         <w:drawing>
           <wp:inline distT="0" distB="0" distL="0" distR="0">
@@ -2042,7 +2042,7 @@
             <v:imagedata r:id="rId10" o:title=""/>
             <w10:wrap type="topAndBottom"/>
           </v:shape>
-          <o:OLEObject Type="Embed" ProgID="opendocument.CalcDocument.1" ShapeID="_x0000_s1028" DrawAspect="Content" ObjectID="_1346223098" r:id="rId11"/>
+          <o:OLEObject Type="Embed" ProgID="opendocument.CalcDocument.1" ShapeID="_x0000_s1028" DrawAspect="Content" ObjectID="_1346432143" r:id="rId11"/>
         </w:pict>
       </w:r>
       <w:r>
@@ -2061,7 +2061,7 @@
       <w:r>
         <w:rPr>
           <w:noProof/>
-          <w:lang w:val="en-US" w:eastAsia="en-US" w:bidi="ar-SA"/>
+          <w:lang w:val="es-UY" w:eastAsia="es-UY" w:bidi="ar-SA"/>
         </w:rPr>
         <w:drawing>
           <wp:inline distT="0" distB="0" distL="0" distR="0">
@@ -2144,7 +2144,13 @@
       </w:pPr>
       <w:bookmarkStart w:id="9" w:name="_Toc272414484"/>
       <w:r>
-        <w:t>Estimación según juicio de expertos:</w:t>
+        <w:t xml:space="preserve">Estimación según </w:t>
+      </w:r>
+      <w:r>
+        <w:t>trabajo realizado y CU</w:t>
+      </w:r>
+      <w:r>
+        <w:t>:</w:t>
       </w:r>
       <w:bookmarkEnd w:id="9"/>
     </w:p>
@@ -2162,7 +2168,7 @@
           <v:shape id="_x0000_i1025" type="#_x0000_t75" style="width:433.15pt;height:480.4pt" o:ole="">
             <v:imagedata r:id="rId13" o:title=""/>
           </v:shape>
-          <o:OLEObject Type="Embed" ProgID="Excel.Sheet.12" ShapeID="_x0000_i1025" DrawAspect="Content" ObjectID="_1346223097" r:id="rId14"/>
+          <o:OLEObject Type="Embed" ProgID="Excel.Sheet.12" ShapeID="_x0000_i1025" DrawAspect="Content" ObjectID="_1346432142" r:id="rId14"/>
         </w:object>
       </w:r>
     </w:p>
@@ -2253,7 +2259,13 @@
         <w:t xml:space="preserve">Llevamos </w:t>
       </w:r>
       <w:r>
-        <w:t>cuatro semanas de trabajo se estas 11 semanas, 4/11 = 0,36. 924 * 0,36 = 332 horas trabajadas. Coincide casi perfectamente lo que estimamos de trabajo hecho con lo que deberíamos haber hecho en este tiempo. Como estas estimaciones, tanto el porcentaje de completado como la cantidad de horas de trabajo son subjetivas, estamos sujetos a errores en ambos sentidos, pero al menos la estimación está bastante acotada.</w:t>
+        <w:t xml:space="preserve">cuatro semanas de trabajo se estas 11 semanas, 4/11 = 0,36. 924 * 0,36 = 332 horas trabajadas. Coincide </w:t>
+      </w:r>
+      <w:r>
+        <w:t>muy cercanamente</w:t>
+      </w:r>
+      <w:r>
+        <w:t xml:space="preserve"> lo que estimamos de trabajo hecho con lo que deberíamos haber hecho en este tiempo. Como estas estimaciones, tanto el porcentaje de completado como la cantidad de horas de trabajo son subjetivas, estamos sujetos a errores en ambos sentidos, pero al menos la estimación está bastante acotada.</w:t>
       </w:r>
     </w:p>
     <w:p>
@@ -2875,6 +2887,9 @@
             <w:pPr>
               <w:pStyle w:val="MTemaNormal"/>
             </w:pPr>
+            <w:r>
+              <w:t>8.136</w:t>
+            </w:r>
           </w:p>
         </w:tc>
         <w:tc>
@@ -2891,6 +2906,9 @@
             <w:pPr>
               <w:pStyle w:val="MTemaNormal"/>
             </w:pPr>
+            <w:r>
+              <w:t>132</w:t>
+            </w:r>
           </w:p>
         </w:tc>
         <w:tc>
@@ -2907,6 +2925,9 @@
             <w:pPr>
               <w:pStyle w:val="MTemaNormal"/>
             </w:pPr>
+            <w:r>
+              <w:t>-</w:t>
+            </w:r>
           </w:p>
         </w:tc>
         <w:tc>
@@ -2923,6 +2944,9 @@
             <w:pPr>
               <w:pStyle w:val="MTemaNormal"/>
             </w:pPr>
+            <w:r>
+              <w:t>-</w:t>
+            </w:r>
           </w:p>
         </w:tc>
         <w:tc>
@@ -2940,6 +2964,9 @@
             <w:pPr>
               <w:pStyle w:val="MTemaNormal"/>
             </w:pPr>
+            <w:r>
+              <w:t>17</w:t>
+            </w:r>
           </w:p>
         </w:tc>
       </w:tr>
@@ -3351,6 +3378,9 @@
             <w:pPr>
               <w:pStyle w:val="MTemaNormal"/>
             </w:pPr>
+            <w:r>
+              <w:t>38.224</w:t>
+            </w:r>
           </w:p>
         </w:tc>
         <w:tc>
@@ -3367,6 +3397,9 @@
             <w:pPr>
               <w:pStyle w:val="MTemaNormal"/>
             </w:pPr>
+            <w:r>
+              <w:t>393</w:t>
+            </w:r>
           </w:p>
         </w:tc>
         <w:tc>
@@ -3383,6 +3416,9 @@
             <w:pPr>
               <w:pStyle w:val="MTemaNormal"/>
             </w:pPr>
+            <w:r>
+              <w:t>-</w:t>
+            </w:r>
           </w:p>
         </w:tc>
         <w:tc>
@@ -3399,6 +3435,9 @@
             <w:pPr>
               <w:pStyle w:val="MTemaNormal"/>
             </w:pPr>
+            <w:r>
+              <w:t>-</w:t>
+            </w:r>
           </w:p>
         </w:tc>
         <w:tc>
@@ -3416,6 +3455,9 @@
             <w:pPr>
               <w:pStyle w:val="MTemaNormal"/>
             </w:pPr>
+            <w:r>
+              <w:t>N/A</w:t>
+            </w:r>
           </w:p>
         </w:tc>
       </w:tr>
@@ -3488,22 +3530,10 @@
         <w:t>í</w:t>
       </w:r>
       <w:r>
-        <w:t>neas de código debería estar entre 32.000 l</w:t>
-      </w:r>
-      <w:r>
-        <w:t>í</w:t>
-      </w:r>
-      <w:r>
-        <w:t xml:space="preserve">neas de código y </w:t>
-      </w:r>
-      <w:r>
-        <w:t xml:space="preserve"> </w:t>
-      </w:r>
-      <w:r>
-        <w:t>( lo lleno el sábado )</w:t>
-      </w:r>
-      <w:r>
-        <w:t>.</w:t>
+        <w:t xml:space="preserve">neas de código debería </w:t>
+      </w:r>
+      <w:r>
+        <w:t>llevar aprox. 38.000 LOC.</w:t>
       </w:r>
     </w:p>
     <w:p>
@@ -3552,7 +3582,7 @@
 <w:ftr xmlns:ve="http://schemas.openxmlformats.org/markup-compatibility/2006" xmlns:o="urn:schemas-microsoft-com:office:office" xmlns:r="http://schemas.openxmlformats.org/officeDocument/2006/relationships" xmlns:m="http://schemas.openxmlformats.org/officeDocument/2006/math" xmlns:v="urn:schemas-microsoft-com:vml" xmlns:wp="http://schemas.openxmlformats.org/drawingml/2006/wordprocessingDrawing" xmlns:w10="urn:schemas-microsoft-com:office:word" xmlns:w="http://schemas.openxmlformats.org/wordprocessingml/2006/main" xmlns:wne="http://schemas.microsoft.com/office/word/2006/wordml">
   <w:p>
     <w:pPr>
-      <w:pStyle w:val="Footer"/>
+      <w:pStyle w:val="Piedepgina"/>
       <w:tabs>
         <w:tab w:val="clear" w:pos="8504"/>
         <w:tab w:val="right" w:pos="8505"/>
@@ -3564,13 +3594,13 @@
   </w:p>
   <w:p>
     <w:pPr>
-      <w:pStyle w:val="Footer"/>
+      <w:pStyle w:val="Piedepgina"/>
       <w:tabs>
         <w:tab w:val="clear" w:pos="8504"/>
         <w:tab w:val="right" w:pos="8505"/>
       </w:tabs>
       <w:rPr>
-        <w:rStyle w:val="PageNumber"/>
+        <w:rStyle w:val="Nmerodepgina"/>
         <w:rFonts w:ascii="Verdana" w:hAnsi="Verdana"/>
         <w:sz w:val="20"/>
         <w:szCs w:val="20"/>
@@ -3618,7 +3648,7 @@
     </w:r>
     <w:r>
       <w:rPr>
-        <w:rStyle w:val="PageNumber"/>
+        <w:rStyle w:val="Nmerodepgina"/>
         <w:rFonts w:ascii="Verdana" w:hAnsi="Verdana"/>
         <w:sz w:val="20"/>
         <w:szCs w:val="20"/>
@@ -3627,7 +3657,7 @@
     </w:r>
     <w:r>
       <w:rPr>
-        <w:rStyle w:val="PageNumber"/>
+        <w:rStyle w:val="Nmerodepgina"/>
         <w:rFonts w:ascii="Verdana" w:hAnsi="Verdana"/>
         <w:sz w:val="20"/>
         <w:szCs w:val="20"/>
@@ -3636,7 +3666,7 @@
     </w:r>
     <w:r>
       <w:rPr>
-        <w:rStyle w:val="PageNumber"/>
+        <w:rStyle w:val="Nmerodepgina"/>
         <w:rFonts w:ascii="Verdana" w:hAnsi="Verdana"/>
         <w:sz w:val="20"/>
         <w:szCs w:val="20"/>
@@ -3645,62 +3675,7 @@
     </w:r>
     <w:r>
       <w:rPr>
-        <w:rStyle w:val="PageNumber"/>
-        <w:rFonts w:ascii="Verdana" w:hAnsi="Verdana"/>
-        <w:noProof/>
-        <w:sz w:val="20"/>
-        <w:szCs w:val="20"/>
-      </w:rPr>
-      <w:t>7</w:t>
-    </w:r>
-    <w:r>
-      <w:rPr>
-        <w:rStyle w:val="PageNumber"/>
-        <w:rFonts w:ascii="Verdana" w:hAnsi="Verdana"/>
-        <w:sz w:val="20"/>
-        <w:szCs w:val="20"/>
-      </w:rPr>
-      <w:fldChar w:fldCharType="end"/>
-    </w:r>
-    <w:r>
-      <w:rPr>
-        <w:rStyle w:val="PageNumber"/>
-        <w:rFonts w:ascii="Verdana" w:hAnsi="Verdana"/>
-        <w:sz w:val="20"/>
-        <w:szCs w:val="20"/>
-      </w:rPr>
-      <w:t xml:space="preserve"> de </w:t>
-    </w:r>
-    <w:r>
-      <w:rPr>
-        <w:rStyle w:val="PageNumber"/>
-        <w:rFonts w:ascii="Verdana" w:hAnsi="Verdana"/>
-        <w:sz w:val="20"/>
-        <w:szCs w:val="20"/>
-      </w:rPr>
-      <w:fldChar w:fldCharType="begin"/>
-    </w:r>
-    <w:r>
-      <w:rPr>
-        <w:rStyle w:val="PageNumber"/>
-        <w:rFonts w:ascii="Verdana" w:hAnsi="Verdana"/>
-        <w:sz w:val="20"/>
-        <w:szCs w:val="20"/>
-      </w:rPr>
-      <w:instrText xml:space="preserve"> NUMPAGES </w:instrText>
-    </w:r>
-    <w:r>
-      <w:rPr>
-        <w:rStyle w:val="PageNumber"/>
-        <w:rFonts w:ascii="Verdana" w:hAnsi="Verdana"/>
-        <w:sz w:val="20"/>
-        <w:szCs w:val="20"/>
-      </w:rPr>
-      <w:fldChar w:fldCharType="separate"/>
-    </w:r>
-    <w:r>
-      <w:rPr>
-        <w:rStyle w:val="PageNumber"/>
+        <w:rStyle w:val="Nmerodepgina"/>
         <w:rFonts w:ascii="Verdana" w:hAnsi="Verdana"/>
         <w:noProof/>
         <w:sz w:val="20"/>
@@ -3710,7 +3685,62 @@
     </w:r>
     <w:r>
       <w:rPr>
-        <w:rStyle w:val="PageNumber"/>
+        <w:rStyle w:val="Nmerodepgina"/>
+        <w:rFonts w:ascii="Verdana" w:hAnsi="Verdana"/>
+        <w:sz w:val="20"/>
+        <w:szCs w:val="20"/>
+      </w:rPr>
+      <w:fldChar w:fldCharType="end"/>
+    </w:r>
+    <w:r>
+      <w:rPr>
+        <w:rStyle w:val="Nmerodepgina"/>
+        <w:rFonts w:ascii="Verdana" w:hAnsi="Verdana"/>
+        <w:sz w:val="20"/>
+        <w:szCs w:val="20"/>
+      </w:rPr>
+      <w:t xml:space="preserve"> de </w:t>
+    </w:r>
+    <w:r>
+      <w:rPr>
+        <w:rStyle w:val="Nmerodepgina"/>
+        <w:rFonts w:ascii="Verdana" w:hAnsi="Verdana"/>
+        <w:sz w:val="20"/>
+        <w:szCs w:val="20"/>
+      </w:rPr>
+      <w:fldChar w:fldCharType="begin"/>
+    </w:r>
+    <w:r>
+      <w:rPr>
+        <w:rStyle w:val="Nmerodepgina"/>
+        <w:rFonts w:ascii="Verdana" w:hAnsi="Verdana"/>
+        <w:sz w:val="20"/>
+        <w:szCs w:val="20"/>
+      </w:rPr>
+      <w:instrText xml:space="preserve"> NUMPAGES </w:instrText>
+    </w:r>
+    <w:r>
+      <w:rPr>
+        <w:rStyle w:val="Nmerodepgina"/>
+        <w:rFonts w:ascii="Verdana" w:hAnsi="Verdana"/>
+        <w:sz w:val="20"/>
+        <w:szCs w:val="20"/>
+      </w:rPr>
+      <w:fldChar w:fldCharType="separate"/>
+    </w:r>
+    <w:r>
+      <w:rPr>
+        <w:rStyle w:val="Nmerodepgina"/>
+        <w:rFonts w:ascii="Verdana" w:hAnsi="Verdana"/>
+        <w:noProof/>
+        <w:sz w:val="20"/>
+        <w:szCs w:val="20"/>
+      </w:rPr>
+      <w:t>8</w:t>
+    </w:r>
+    <w:r>
+      <w:rPr>
+        <w:rStyle w:val="Nmerodepgina"/>
         <w:rFonts w:ascii="Verdana" w:hAnsi="Verdana"/>
         <w:sz w:val="20"/>
         <w:szCs w:val="20"/>
@@ -4501,11 +4531,11 @@
       <w:lang w:val="es-ES" w:eastAsia="hi-IN" w:bidi="hi-IN"/>
     </w:rPr>
   </w:style>
-  <w:style w:type="paragraph" w:styleId="Heading1">
+  <w:style w:type="paragraph" w:styleId="Ttulo1">
     <w:name w:val="heading 1"/>
     <w:basedOn w:val="Normal"/>
     <w:next w:val="Normal"/>
-    <w:link w:val="Heading1Char"/>
+    <w:link w:val="Ttulo1Car"/>
     <w:uiPriority w:val="9"/>
     <w:qFormat/>
     <w:rsid w:val="00DA46EF"/>
@@ -4524,13 +4554,13 @@
       <w:szCs w:val="25"/>
     </w:rPr>
   </w:style>
-  <w:style w:type="character" w:default="1" w:styleId="DefaultParagraphFont">
+  <w:style w:type="character" w:default="1" w:styleId="Fuentedeprrafopredeter">
     <w:name w:val="Default Paragraph Font"/>
     <w:uiPriority w:val="1"/>
     <w:semiHidden/>
     <w:unhideWhenUsed/>
   </w:style>
-  <w:style w:type="table" w:default="1" w:styleId="TableNormal">
+  <w:style w:type="table" w:default="1" w:styleId="Tablanormal">
     <w:name w:val="Normal Table"/>
     <w:uiPriority w:val="99"/>
     <w:semiHidden/>
@@ -4546,13 +4576,13 @@
       </w:tblCellMar>
     </w:tblPr>
   </w:style>
-  <w:style w:type="numbering" w:default="1" w:styleId="NoList">
+  <w:style w:type="numbering" w:default="1" w:styleId="Sinlista">
     <w:name w:val="No List"/>
     <w:uiPriority w:val="99"/>
     <w:semiHidden/>
     <w:unhideWhenUsed/>
   </w:style>
-  <w:style w:type="character" w:styleId="Hyperlink">
+  <w:style w:type="character" w:styleId="Hipervnculo">
     <w:name w:val="Hyperlink"/>
     <w:uiPriority w:val="99"/>
     <w:rsid w:val="00636365"/>
@@ -4648,7 +4678,7 @@
   <w:style w:type="paragraph" w:customStyle="1" w:styleId="Encabezado1">
     <w:name w:val="Encabezado1"/>
     <w:basedOn w:val="Normal"/>
-    <w:next w:val="BodyText"/>
+    <w:next w:val="Textoindependiente"/>
     <w:rsid w:val="00636365"/>
     <w:pPr>
       <w:keepNext/>
@@ -4660,7 +4690,7 @@
       <w:szCs w:val="28"/>
     </w:rPr>
   </w:style>
-  <w:style w:type="paragraph" w:styleId="BodyText">
+  <w:style w:type="paragraph" w:styleId="Textoindependiente">
     <w:name w:val="Body Text"/>
     <w:basedOn w:val="Normal"/>
     <w:rsid w:val="00636365"/>
@@ -4668,9 +4698,9 @@
       <w:spacing w:after="120"/>
     </w:pPr>
   </w:style>
-  <w:style w:type="paragraph" w:styleId="List">
+  <w:style w:type="paragraph" w:styleId="Lista">
     <w:name w:val="List"/>
-    <w:basedOn w:val="BodyText"/>
+    <w:basedOn w:val="Textoindependiente"/>
     <w:rsid w:val="00636365"/>
   </w:style>
   <w:style w:type="paragraph" w:customStyle="1" w:styleId="Etiqueta">
@@ -4749,7 +4779,7 @@
       <w:szCs w:val="20"/>
     </w:rPr>
   </w:style>
-  <w:style w:type="paragraph" w:styleId="TOC1">
+  <w:style w:type="paragraph" w:styleId="TDC1">
     <w:name w:val="toc 1"/>
     <w:basedOn w:val="Normal"/>
     <w:next w:val="Normal"/>
@@ -4763,7 +4793,7 @@
       <w:caps/>
     </w:rPr>
   </w:style>
-  <w:style w:type="paragraph" w:styleId="TOC2">
+  <w:style w:type="paragraph" w:styleId="TDC2">
     <w:name w:val="toc 2"/>
     <w:basedOn w:val="Normal"/>
     <w:next w:val="Normal"/>
@@ -4776,7 +4806,7 @@
       <w:smallCaps/>
     </w:rPr>
   </w:style>
-  <w:style w:type="paragraph" w:styleId="TOC3">
+  <w:style w:type="paragraph" w:styleId="TDC3">
     <w:name w:val="toc 3"/>
     <w:basedOn w:val="Normal"/>
     <w:next w:val="Normal"/>
@@ -4926,10 +4956,10 @@
       <w:bCs/>
     </w:rPr>
   </w:style>
-  <w:style w:type="paragraph" w:styleId="BalloonText">
+  <w:style w:type="paragraph" w:styleId="Textodeglobo">
     <w:name w:val="Balloon Text"/>
     <w:basedOn w:val="Normal"/>
-    <w:link w:val="BalloonTextChar"/>
+    <w:link w:val="TextodegloboCar"/>
     <w:uiPriority w:val="99"/>
     <w:semiHidden/>
     <w:unhideWhenUsed/>
@@ -4940,10 +4970,10 @@
       <w:szCs w:val="14"/>
     </w:rPr>
   </w:style>
-  <w:style w:type="character" w:customStyle="1" w:styleId="BalloonTextChar">
-    <w:name w:val="Balloon Text Char"/>
-    <w:basedOn w:val="DefaultParagraphFont"/>
-    <w:link w:val="BalloonText"/>
+  <w:style w:type="character" w:customStyle="1" w:styleId="TextodegloboCar">
+    <w:name w:val="Texto de globo Car"/>
+    <w:basedOn w:val="Fuentedeprrafopredeter"/>
+    <w:link w:val="Textodeglobo"/>
     <w:uiPriority w:val="99"/>
     <w:semiHidden/>
     <w:rsid w:val="007F4A30"/>
@@ -4977,10 +5007,10 @@
       <w:i/>
     </w:rPr>
   </w:style>
-  <w:style w:type="paragraph" w:styleId="Header">
+  <w:style w:type="paragraph" w:styleId="Encabezado">
     <w:name w:val="header"/>
     <w:basedOn w:val="Normal"/>
-    <w:link w:val="HeaderChar"/>
+    <w:link w:val="EncabezadoCar"/>
     <w:uiPriority w:val="99"/>
     <w:semiHidden/>
     <w:unhideWhenUsed/>
@@ -4997,7 +5027,7 @@
   </w:style>
   <w:style w:type="character" w:customStyle="1" w:styleId="MNormalCar">
     <w:name w:val="MNormal Car"/>
-    <w:basedOn w:val="DefaultParagraphFont"/>
+    <w:basedOn w:val="Fuentedeprrafopredeter"/>
     <w:link w:val="MNormal"/>
     <w:rsid w:val="00D778EC"/>
     <w:rPr>
@@ -5033,10 +5063,10 @@
       <w:i/>
     </w:rPr>
   </w:style>
-  <w:style w:type="character" w:customStyle="1" w:styleId="HeaderChar">
-    <w:name w:val="Header Char"/>
-    <w:basedOn w:val="DefaultParagraphFont"/>
-    <w:link w:val="Header"/>
+  <w:style w:type="character" w:customStyle="1" w:styleId="EncabezadoCar">
+    <w:name w:val="Encabezado Car"/>
+    <w:basedOn w:val="Fuentedeprrafopredeter"/>
+    <w:link w:val="Encabezado"/>
     <w:uiPriority w:val="99"/>
     <w:semiHidden/>
     <w:rsid w:val="00DA46EF"/>
@@ -5048,10 +5078,10 @@
       <w:lang w:val="es-ES" w:eastAsia="hi-IN" w:bidi="hi-IN"/>
     </w:rPr>
   </w:style>
-  <w:style w:type="paragraph" w:styleId="Footer">
+  <w:style w:type="paragraph" w:styleId="Piedepgina">
     <w:name w:val="footer"/>
     <w:basedOn w:val="Normal"/>
-    <w:link w:val="FooterChar"/>
+    <w:link w:val="PiedepginaCar"/>
     <w:unhideWhenUsed/>
     <w:rsid w:val="00DA46EF"/>
     <w:pPr>
@@ -5064,10 +5094,10 @@
       <w:szCs w:val="21"/>
     </w:rPr>
   </w:style>
-  <w:style w:type="character" w:customStyle="1" w:styleId="FooterChar">
-    <w:name w:val="Footer Char"/>
-    <w:basedOn w:val="DefaultParagraphFont"/>
-    <w:link w:val="Footer"/>
+  <w:style w:type="character" w:customStyle="1" w:styleId="PiedepginaCar">
+    <w:name w:val="Pie de página Car"/>
+    <w:basedOn w:val="Fuentedeprrafopredeter"/>
+    <w:link w:val="Piedepgina"/>
     <w:uiPriority w:val="99"/>
     <w:rsid w:val="00DA46EF"/>
     <w:rPr>
@@ -5078,16 +5108,16 @@
       <w:lang w:val="es-ES" w:eastAsia="hi-IN" w:bidi="hi-IN"/>
     </w:rPr>
   </w:style>
-  <w:style w:type="character" w:styleId="PageNumber">
+  <w:style w:type="character" w:styleId="Nmerodepgina">
     <w:name w:val="page number"/>
-    <w:basedOn w:val="DefaultParagraphFont"/>
+    <w:basedOn w:val="Fuentedeprrafopredeter"/>
     <w:semiHidden/>
     <w:rsid w:val="00DA46EF"/>
   </w:style>
-  <w:style w:type="character" w:customStyle="1" w:styleId="Heading1Char">
-    <w:name w:val="Heading 1 Char"/>
-    <w:basedOn w:val="DefaultParagraphFont"/>
-    <w:link w:val="Heading1"/>
+  <w:style w:type="character" w:customStyle="1" w:styleId="Ttulo1Car">
+    <w:name w:val="Título 1 Car"/>
+    <w:basedOn w:val="Fuentedeprrafopredeter"/>
+    <w:link w:val="Ttulo1"/>
     <w:uiPriority w:val="9"/>
     <w:rsid w:val="00DA46EF"/>
     <w:rPr>
@@ -5101,9 +5131,9 @@
       <w:lang w:val="es-ES" w:eastAsia="hi-IN" w:bidi="hi-IN"/>
     </w:rPr>
   </w:style>
-  <w:style w:type="paragraph" w:styleId="TOCHeading">
+  <w:style w:type="paragraph" w:styleId="TtulodeTDC">
     <w:name w:val="TOC Heading"/>
-    <w:basedOn w:val="Heading1"/>
+    <w:basedOn w:val="Ttulo1"/>
     <w:next w:val="Normal"/>
     <w:uiPriority w:val="39"/>
     <w:semiHidden/>
@@ -5129,7 +5159,7 @@
 <file path=word/charts/chart1.xml><?xml version="1.0" encoding="utf-8"?>
 <c:chartSpace xmlns:c="http://schemas.openxmlformats.org/drawingml/2006/chart" xmlns:a="http://schemas.openxmlformats.org/drawingml/2006/main" xmlns:r="http://schemas.openxmlformats.org/officeDocument/2006/relationships">
   <c:date1904 val="1"/>
-  <c:lang val="en-US"/>
+  <c:lang val="es-UY"/>
   <c:chart>
     <c:plotArea>
       <c:layout/>
@@ -5239,24 +5269,24 @@
             </c:numRef>
           </c:val>
         </c:ser>
-        <c:axId val="89112576"/>
-        <c:axId val="89114112"/>
+        <c:axId val="58747136"/>
+        <c:axId val="58753408"/>
       </c:barChart>
       <c:catAx>
-        <c:axId val="89112576"/>
+        <c:axId val="58747136"/>
         <c:scaling>
           <c:orientation val="minMax"/>
         </c:scaling>
         <c:axPos val="b"/>
         <c:tickLblPos val="nextTo"/>
-        <c:crossAx val="89114112"/>
+        <c:crossAx val="58753408"/>
         <c:crosses val="autoZero"/>
         <c:auto val="1"/>
         <c:lblAlgn val="ctr"/>
         <c:lblOffset val="100"/>
       </c:catAx>
       <c:valAx>
-        <c:axId val="89114112"/>
+        <c:axId val="58753408"/>
         <c:scaling>
           <c:orientation val="minMax"/>
         </c:scaling>
@@ -5264,7 +5294,7 @@
         <c:majorGridlines/>
         <c:numFmt formatCode="General" sourceLinked="1"/>
         <c:tickLblPos val="nextTo"/>
-        <c:crossAx val="89112576"/>
+        <c:crossAx val="58747136"/>
         <c:crosses val="autoZero"/>
         <c:crossBetween val="between"/>
       </c:valAx>
@@ -5566,7 +5596,7 @@
 </file>
 
 <file path=customXml/itemProps1.xml><?xml version="1.0" encoding="utf-8"?>
-<ds:datastoreItem xmlns:ds="http://schemas.openxmlformats.org/officeDocument/2006/customXml" ds:itemID="{BC7E4520-791D-4DB3-8CF4-5A0605CB4A1F}">
+<ds:datastoreItem xmlns:ds="http://schemas.openxmlformats.org/officeDocument/2006/customXml" ds:itemID="{D04EBD51-8C78-4AAF-8D05-D5BD3E062308}">
   <ds:schemaRefs>
     <ds:schemaRef ds:uri="http://schemas.openxmlformats.org/officeDocument/2006/bibliography"/>
   </ds:schemaRefs>

</xml_diff>